<commit_message>
Posible analisis problema 1
</commit_message>
<xml_diff>
--- a/informe/Informe.docx
+++ b/informe/Informe.docx
@@ -29,26 +29,6 @@
         <w:t>Análisis</w:t>
       </w:r>
       <w:proofErr w:type="spellEnd"/>
-      <w:r>
-        <w:rPr>
-          <w:rFonts w:ascii="Arial" w:hAnsi="Arial" w:cs="Arial"/>
-          <w:b/>
-          <w:bCs/>
-          <w:sz w:val="40"/>
-          <w:szCs w:val="40"/>
-        </w:rPr>
-        <w:t xml:space="preserve"> de</w:t>
-      </w:r>
-      <w:r>
-        <w:rPr>
-          <w:rFonts w:ascii="Arial" w:hAnsi="Arial" w:cs="Arial"/>
-          <w:b/>
-          <w:bCs/>
-          <w:sz w:val="40"/>
-          <w:szCs w:val="40"/>
-        </w:rPr>
-        <w:t>l</w:t>
-      </w:r>
       <w:r>
         <w:rPr>
           <w:rFonts w:ascii="Arial" w:hAnsi="Arial" w:cs="Arial"/>
@@ -70,7 +50,70 @@
         </w:rPr>
         <w:t>problema</w:t>
       </w:r>
+      <w:r>
+        <w:rPr>
+          <w:rFonts w:ascii="Arial" w:hAnsi="Arial" w:cs="Arial"/>
+          <w:b/>
+          <w:bCs/>
+          <w:sz w:val="40"/>
+          <w:szCs w:val="40"/>
+        </w:rPr>
+        <w:t>s</w:t>
+      </w:r>
       <w:proofErr w:type="spellEnd"/>
+    </w:p>
+    <w:p>
+      <w:pPr>
+        <w:pStyle w:val="ListParagraph"/>
+        <w:numPr>
+          <w:ilvl w:val="0"/>
+          <w:numId w:val="3"/>
+        </w:numPr>
+        <w:rPr>
+          <w:rFonts w:ascii="Arial" w:hAnsi="Arial" w:cs="Arial"/>
+          <w:sz w:val="32"/>
+          <w:szCs w:val="32"/>
+          <w:lang w:val="es-CO"/>
+        </w:rPr>
+      </w:pPr>
+      <w:r>
+        <w:rPr>
+          <w:rFonts w:ascii="Arial" w:hAnsi="Arial" w:cs="Arial"/>
+          <w:sz w:val="32"/>
+          <w:szCs w:val="32"/>
+          <w:lang w:val="es-CO"/>
+        </w:rPr>
+        <w:t xml:space="preserve"> Desde un pin digital</w:t>
+      </w:r>
+      <w:r>
+        <w:rPr>
+          <w:rFonts w:ascii="Arial" w:hAnsi="Arial" w:cs="Arial"/>
+          <w:sz w:val="32"/>
+          <w:szCs w:val="32"/>
+          <w:lang w:val="es-CO"/>
+        </w:rPr>
+        <w:t xml:space="preserve"> creamos una conexión a un </w:t>
+      </w:r>
+      <w:proofErr w:type="spellStart"/>
+      <w:r>
+        <w:rPr>
+          <w:rFonts w:ascii="Arial" w:hAnsi="Arial" w:cs="Arial"/>
+          <w:sz w:val="32"/>
+          <w:szCs w:val="32"/>
+          <w:lang w:val="es-CO"/>
+        </w:rPr>
+        <w:t>protoboard</w:t>
+      </w:r>
+      <w:proofErr w:type="spellEnd"/>
+      <w:r>
+        <w:rPr>
+          <w:rFonts w:ascii="Arial" w:hAnsi="Arial" w:cs="Arial"/>
+          <w:sz w:val="32"/>
+          <w:szCs w:val="32"/>
+          <w:lang w:val="es-CO"/>
+        </w:rPr>
+        <w:t xml:space="preserve"> para tener acceso al primer pin de la matriz de leds [posición (0,0)] y luego poder recorrer mediante el uso de punteros toda la matriz aprovechando que todos sus elementos se almacenan de forma contigua</w:t>
+      </w:r>
     </w:p>
     <w:p>
       <w:pPr>
@@ -183,6 +226,95 @@
     </w:lvl>
   </w:abstractNum>
   <w:abstractNum w:abstractNumId="1" w15:restartNumberingAfterBreak="0">
+    <w:nsid w:val="1CB50FF9"/>
+    <w:multiLevelType w:val="hybridMultilevel"/>
+    <w:tmpl w:val="0D141E22"/>
+    <w:lvl w:ilvl="0" w:tplc="CC9E6EFA">
+      <w:start w:val="1"/>
+      <w:numFmt w:val="decimal"/>
+      <w:lvlText w:val="%1."/>
+      <w:lvlJc w:val="left"/>
+      <w:pPr>
+        <w:ind w:left="1080" w:hanging="360"/>
+      </w:pPr>
+      <w:rPr>
+        <w:rFonts w:hint="default"/>
+      </w:rPr>
+    </w:lvl>
+    <w:lvl w:ilvl="1" w:tplc="04090019" w:tentative="1">
+      <w:start w:val="1"/>
+      <w:numFmt w:val="lowerLetter"/>
+      <w:lvlText w:val="%2."/>
+      <w:lvlJc w:val="left"/>
+      <w:pPr>
+        <w:ind w:left="1800" w:hanging="360"/>
+      </w:pPr>
+    </w:lvl>
+    <w:lvl w:ilvl="2" w:tplc="0409001B" w:tentative="1">
+      <w:start w:val="1"/>
+      <w:numFmt w:val="lowerRoman"/>
+      <w:lvlText w:val="%3."/>
+      <w:lvlJc w:val="right"/>
+      <w:pPr>
+        <w:ind w:left="2520" w:hanging="180"/>
+      </w:pPr>
+    </w:lvl>
+    <w:lvl w:ilvl="3" w:tplc="0409000F" w:tentative="1">
+      <w:start w:val="1"/>
+      <w:numFmt w:val="decimal"/>
+      <w:lvlText w:val="%4."/>
+      <w:lvlJc w:val="left"/>
+      <w:pPr>
+        <w:ind w:left="3240" w:hanging="360"/>
+      </w:pPr>
+    </w:lvl>
+    <w:lvl w:ilvl="4" w:tplc="04090019" w:tentative="1">
+      <w:start w:val="1"/>
+      <w:numFmt w:val="lowerLetter"/>
+      <w:lvlText w:val="%5."/>
+      <w:lvlJc w:val="left"/>
+      <w:pPr>
+        <w:ind w:left="3960" w:hanging="360"/>
+      </w:pPr>
+    </w:lvl>
+    <w:lvl w:ilvl="5" w:tplc="0409001B" w:tentative="1">
+      <w:start w:val="1"/>
+      <w:numFmt w:val="lowerRoman"/>
+      <w:lvlText w:val="%6."/>
+      <w:lvlJc w:val="right"/>
+      <w:pPr>
+        <w:ind w:left="4680" w:hanging="180"/>
+      </w:pPr>
+    </w:lvl>
+    <w:lvl w:ilvl="6" w:tplc="0409000F" w:tentative="1">
+      <w:start w:val="1"/>
+      <w:numFmt w:val="decimal"/>
+      <w:lvlText w:val="%7."/>
+      <w:lvlJc w:val="left"/>
+      <w:pPr>
+        <w:ind w:left="5400" w:hanging="360"/>
+      </w:pPr>
+    </w:lvl>
+    <w:lvl w:ilvl="7" w:tplc="04090019" w:tentative="1">
+      <w:start w:val="1"/>
+      <w:numFmt w:val="lowerLetter"/>
+      <w:lvlText w:val="%8."/>
+      <w:lvlJc w:val="left"/>
+      <w:pPr>
+        <w:ind w:left="6120" w:hanging="360"/>
+      </w:pPr>
+    </w:lvl>
+    <w:lvl w:ilvl="8" w:tplc="0409001B" w:tentative="1">
+      <w:start w:val="1"/>
+      <w:numFmt w:val="lowerRoman"/>
+      <w:lvlText w:val="%9."/>
+      <w:lvlJc w:val="right"/>
+      <w:pPr>
+        <w:ind w:left="6840" w:hanging="180"/>
+      </w:pPr>
+    </w:lvl>
+  </w:abstractNum>
+  <w:abstractNum w:abstractNumId="2" w15:restartNumberingAfterBreak="0">
     <w:nsid w:val="23CB68E0"/>
     <w:multiLevelType w:val="hybridMultilevel"/>
     <w:tmpl w:val="95989500"/>
@@ -275,6 +407,9 @@
     <w:abstractNumId w:val="0"/>
   </w:num>
   <w:num w:numId="2" w16cid:durableId="80219986">
+    <w:abstractNumId w:val="2"/>
+  </w:num>
+  <w:num w:numId="3" w16cid:durableId="34811672">
     <w:abstractNumId w:val="1"/>
   </w:num>
 </w:numbering>

</xml_diff>

<commit_message>
posible analisis problema 2
</commit_message>
<xml_diff>
--- a/informe/Informe.docx
+++ b/informe/Informe.docx
@@ -113,6 +113,30 @@
           <w:lang w:val="es-CO"/>
         </w:rPr>
         <w:t xml:space="preserve"> para tener acceso al primer pin de la matriz de leds [posición (0,0)] y luego poder recorrer mediante el uso de punteros toda la matriz aprovechando que todos sus elementos se almacenan de forma contigua</w:t>
+      </w:r>
+    </w:p>
+    <w:p>
+      <w:pPr>
+        <w:pStyle w:val="ListParagraph"/>
+        <w:numPr>
+          <w:ilvl w:val="0"/>
+          <w:numId w:val="3"/>
+        </w:numPr>
+        <w:rPr>
+          <w:rFonts w:ascii="Arial" w:hAnsi="Arial" w:cs="Arial"/>
+          <w:sz w:val="32"/>
+          <w:szCs w:val="32"/>
+          <w:lang w:val="es-CO"/>
+        </w:rPr>
+      </w:pPr>
+      <w:r>
+        <w:rPr>
+          <w:rFonts w:ascii="Arial" w:hAnsi="Arial" w:cs="Arial"/>
+          <w:sz w:val="32"/>
+          <w:szCs w:val="32"/>
+          <w:lang w:val="es-CO"/>
+        </w:rPr>
+        <w:t>La función empezará iterando desde la posición de memoria del primer elemento de la matriz y se moverá un bloque de memoria del tipo de dato usado por cada iteración en la cual encenderá y apagará los leds según un tiempo de espera de 500ms y luego verificamos mediante las señales analógicas si el led si se enciende o no</w:t>
       </w:r>
     </w:p>
     <w:p>

</xml_diff>

<commit_message>
posible analisis problema 3
</commit_message>
<xml_diff>
--- a/informe/Informe.docx
+++ b/informe/Informe.docx
@@ -142,11 +142,34 @@
     <w:p>
       <w:pPr>
         <w:pStyle w:val="ListParagraph"/>
-        <w:ind w:left="1080"/>
-        <w:rPr>
-          <w:rFonts w:ascii="Arial" w:hAnsi="Arial" w:cs="Arial"/>
-          <w:sz w:val="28"/>
-          <w:szCs w:val="28"/>
+        <w:numPr>
+          <w:ilvl w:val="0"/>
+          <w:numId w:val="3"/>
+        </w:numPr>
+        <w:rPr>
+          <w:rFonts w:ascii="Arial" w:hAnsi="Arial" w:cs="Arial"/>
+          <w:sz w:val="32"/>
+          <w:szCs w:val="32"/>
+          <w:lang w:val="es-CO"/>
+        </w:rPr>
+      </w:pPr>
+      <w:r>
+        <w:rPr>
+          <w:rFonts w:ascii="Arial" w:hAnsi="Arial" w:cs="Arial"/>
+          <w:sz w:val="32"/>
+          <w:szCs w:val="32"/>
+          <w:lang w:val="es-CO"/>
+        </w:rPr>
+        <w:t>Recibimos una entrada mediante un monitor serial para saber que patrón se quiere imprimir dependiendo de los valores lanzados por el potenciómetro que se dividirá en cuatro partes para determinar el patrón con el rango en el que se encuentra actualmente</w:t>
+      </w:r>
+    </w:p>
+    <w:p>
+      <w:pPr>
+        <w:ind w:left="720"/>
+        <w:rPr>
+          <w:rFonts w:ascii="Arial" w:hAnsi="Arial" w:cs="Arial"/>
+          <w:sz w:val="32"/>
+          <w:szCs w:val="32"/>
           <w:lang w:val="es-CO"/>
         </w:rPr>
       </w:pPr>

</xml_diff>

<commit_message>
Posible solucion patron 2
</commit_message>
<xml_diff>
--- a/informe/Informe.docx
+++ b/informe/Informe.docx
@@ -128,27 +128,7 @@
           <w:szCs w:val="32"/>
           <w:lang w:val="es-CO"/>
         </w:rPr>
-        <w:t xml:space="preserve">Usando el puntero que apunta a la posición (0,0) vamos iterando hasta (64-1) y los valores que se almacenan en la posición de memoria correspondiente a la iteración actual lo cambiamos por (1), luego verificamos que </w:t>
-      </w:r>
-      <w:proofErr w:type="spellStart"/>
-      <w:r>
-        <w:rPr>
-          <w:rFonts w:ascii="Arial" w:hAnsi="Arial" w:cs="Arial"/>
-          <w:sz w:val="32"/>
-          <w:szCs w:val="32"/>
-          <w:lang w:val="es-CO"/>
-        </w:rPr>
-        <w:t>el</w:t>
-      </w:r>
-      <w:proofErr w:type="spellEnd"/>
-      <w:r>
-        <w:rPr>
-          <w:rFonts w:ascii="Arial" w:hAnsi="Arial" w:cs="Arial"/>
-          <w:sz w:val="32"/>
-          <w:szCs w:val="32"/>
-          <w:lang w:val="es-CO"/>
-        </w:rPr>
-        <w:t xml:space="preserve"> estado del led sea verdaderamente (HIGH), lo que significa que está funcionando correctamente y después de un </w:t>
+        <w:t xml:space="preserve">Usando el puntero que apunta a la posición (0,0) vamos iterando hasta (64-1) y los valores que se almacenan en la posición de memoria correspondiente a la iteración actual lo cambiamos por (1), luego verificamos que el estado del led sea verdaderamente (HIGH), lo que significa que está funcionando correctamente y después de un </w:t>
       </w:r>
       <w:proofErr w:type="spellStart"/>
       <w:r>
@@ -253,7 +233,7 @@
           <w:szCs w:val="32"/>
           <w:lang w:val="es-CO"/>
         </w:rPr>
-        <w:t>No</w:t>
+        <w:t>Imprimimos el patrón en dos partes diferentes la primera será para la parte superior entonces iteramos desde cero hasta la mitad del tamaño de la matriz y determinamos los algoritmos para posicionar unos o ceros. Para la segunda mitad vamos desde la mitad hasta el tamaño de la matriz y determinamos los algoritmos para posicionar unos o ceros</w:t>
       </w:r>
     </w:p>
     <w:p>
@@ -277,7 +257,17 @@
           <w:szCs w:val="32"/>
           <w:lang w:val="es-CO"/>
         </w:rPr>
-        <w:t>Para imprimir el patrón dos vemos que debemos cambiar los valores de la matriz en las posiciones donde (i == j) para obtener la diagonal principal y en las posiciones (i, tamaño matriz – 1 - j) para la diagonal secundaria</w:t>
+        <w:t xml:space="preserve">Para imprimir el patrón dos vemos que debemos cambiar los valores de la matriz en las posiciones donde (i == j) para obtener la diagonal principal y en </w:t>
+      </w:r>
+      <w:r>
+        <w:rPr>
+          <w:rFonts w:ascii="Arial" w:hAnsi="Arial" w:cs="Arial"/>
+          <w:sz w:val="32"/>
+          <w:szCs w:val="32"/>
+          <w:lang w:val="es-CO"/>
+        </w:rPr>
+        <w:lastRenderedPageBreak/>
+        <w:t>las posiciones (i, tamaño matriz – 1 - j) para la diagonal secundaria</w:t>
       </w:r>
     </w:p>
     <w:p>

</xml_diff>

<commit_message>
agregar contenido al informe
</commit_message>
<xml_diff>
--- a/informe/Informe.docx
+++ b/informe/Informe.docx
@@ -455,7 +455,7 @@
     </w:p>
     <w:p>
       <w:pPr>
-        <w:pStyle w:val="ListParagraph"/>
+        <w:pStyle w:val="Prrafodelista"/>
         <w:numPr>
           <w:ilvl w:val="0"/>
           <w:numId w:val="3"/>
@@ -471,7 +471,7 @@
     </w:p>
     <w:p>
       <w:pPr>
-        <w:pStyle w:val="ListParagraph"/>
+        <w:pStyle w:val="Prrafodelista"/>
         <w:numPr>
           <w:ilvl w:val="1"/>
           <w:numId w:val="3"/>
@@ -487,7 +487,7 @@
     </w:p>
     <w:p>
       <w:pPr>
-        <w:pStyle w:val="ListParagraph"/>
+        <w:pStyle w:val="Prrafodelista"/>
         <w:numPr>
           <w:ilvl w:val="0"/>
           <w:numId w:val="6"/>
@@ -512,7 +512,7 @@
     </w:p>
     <w:p>
       <w:pPr>
-        <w:pStyle w:val="ListParagraph"/>
+        <w:pStyle w:val="Prrafodelista"/>
         <w:numPr>
           <w:ilvl w:val="0"/>
           <w:numId w:val="6"/>
@@ -537,7 +537,7 @@
     </w:p>
     <w:p>
       <w:pPr>
-        <w:pStyle w:val="ListParagraph"/>
+        <w:pStyle w:val="Prrafodelista"/>
         <w:numPr>
           <w:ilvl w:val="1"/>
           <w:numId w:val="3"/>
@@ -553,7 +553,7 @@
     </w:p>
     <w:p>
       <w:pPr>
-        <w:pStyle w:val="ListParagraph"/>
+        <w:pStyle w:val="Prrafodelista"/>
         <w:numPr>
           <w:ilvl w:val="2"/>
           <w:numId w:val="3"/>
@@ -578,7 +578,7 @@
     </w:p>
     <w:p>
       <w:pPr>
-        <w:pStyle w:val="ListParagraph"/>
+        <w:pStyle w:val="Prrafodelista"/>
         <w:numPr>
           <w:ilvl w:val="2"/>
           <w:numId w:val="3"/>
@@ -598,27 +598,7 @@
           <w:szCs w:val="24"/>
           <w:lang w:val="es-CO"/>
         </w:rPr>
-        <w:t xml:space="preserve">Usamos los mismos algoritmos para determinar las posiciones, iterando con un </w:t>
-      </w:r>
-      <w:proofErr w:type="spellStart"/>
-      <w:r>
-        <w:rPr>
-          <w:rFonts w:ascii="Arial" w:hAnsi="Arial" w:cs="Arial"/>
-          <w:sz w:val="24"/>
-          <w:szCs w:val="24"/>
-          <w:lang w:val="es-CO"/>
-        </w:rPr>
-        <w:t>for</w:t>
-      </w:r>
-      <w:proofErr w:type="spellEnd"/>
-      <w:r>
-        <w:rPr>
-          <w:rFonts w:ascii="Arial" w:hAnsi="Arial" w:cs="Arial"/>
-          <w:sz w:val="24"/>
-          <w:szCs w:val="24"/>
-          <w:lang w:val="es-CO"/>
-        </w:rPr>
-        <w:t xml:space="preserve"> anidado para las filas y las columnas, para imprimir la diagonal principal empezamos en B10000000 para las columnas y B01111111 para las columnas, luego si estamos en la posición donde i==j prendemos led y modificamos las columnas a B01000000 y las filas a sacamos el complemento B10000000 luego B01000000 y por </w:t>
+        <w:t xml:space="preserve">Usamos los mismos algoritmos para determinar las posiciones, iterando con un for anidado para las filas y las columnas, para imprimir la diagonal principal empezamos en B10000000 para las columnas y B01111111 para las columnas, luego si estamos en la posición donde i==j prendemos led y modificamos las columnas a B01000000 y las filas a sacamos el complemento B10000000 luego B01000000 y por </w:t>
       </w:r>
       <w:r>
         <w:rPr>
@@ -636,32 +616,12 @@
           <w:szCs w:val="24"/>
           <w:lang w:val="es-CO"/>
         </w:rPr>
-        <w:t xml:space="preserve"> el complemento B10111111. Luego para la segunda diagonal empezamos en B10000000 para las columnas y B11111110 para las filas ya que empezamos desde la esquina inferior izquierda, luego si estamos en la posición donde </w:t>
-      </w:r>
-      <w:proofErr w:type="spellStart"/>
-      <w:r>
-        <w:rPr>
-          <w:rFonts w:ascii="Arial" w:hAnsi="Arial" w:cs="Arial"/>
-          <w:sz w:val="24"/>
-          <w:szCs w:val="24"/>
-          <w:lang w:val="es-CO"/>
-        </w:rPr>
-        <w:t>i+j</w:t>
-      </w:r>
-      <w:proofErr w:type="spellEnd"/>
-      <w:r>
-        <w:rPr>
-          <w:rFonts w:ascii="Arial" w:hAnsi="Arial" w:cs="Arial"/>
-          <w:sz w:val="24"/>
-          <w:szCs w:val="24"/>
-          <w:lang w:val="es-CO"/>
-        </w:rPr>
-        <w:t>==size-1 modificamos las columnas a B01000000 y las filas sacamos complemento B00000001 luego B00000010 y volvemos a sacar el complemento B11111101.</w:t>
-      </w:r>
-    </w:p>
-    <w:p>
-      <w:pPr>
-        <w:pStyle w:val="ListParagraph"/>
+        <w:t xml:space="preserve"> el complemento B10111111. Luego para la segunda diagonal empezamos en B10000000 para las columnas y B11111110 para las filas ya que empezamos desde la esquina inferior izquierda, luego si estamos en la posición donde i+j==size-1 modificamos las columnas a B01000000 y las filas sacamos complemento B00000001 luego B00000010 y volvemos a sacar el complemento B11111101.</w:t>
+      </w:r>
+    </w:p>
+    <w:p>
+      <w:pPr>
+        <w:pStyle w:val="Prrafodelista"/>
         <w:numPr>
           <w:ilvl w:val="1"/>
           <w:numId w:val="3"/>
@@ -696,7 +656,7 @@
     </w:p>
     <w:p>
       <w:pPr>
-        <w:pStyle w:val="ListParagraph"/>
+        <w:pStyle w:val="Prrafodelista"/>
         <w:numPr>
           <w:ilvl w:val="1"/>
           <w:numId w:val="3"/>
@@ -712,7 +672,7 @@
     </w:p>
     <w:p>
       <w:pPr>
-        <w:pStyle w:val="ListParagraph"/>
+        <w:pStyle w:val="Prrafodelista"/>
         <w:numPr>
           <w:ilvl w:val="0"/>
           <w:numId w:val="7"/>
@@ -737,7 +697,7 @@
     </w:p>
     <w:p>
       <w:pPr>
-        <w:pStyle w:val="ListParagraph"/>
+        <w:pStyle w:val="Prrafodelista"/>
         <w:numPr>
           <w:ilvl w:val="0"/>
           <w:numId w:val="7"/>
@@ -910,7 +870,7 @@
           <w:lang w:val="es-CO"/>
         </w:rPr>
         <w:drawing>
-          <wp:inline distT="0" distB="0" distL="0" distR="0" wp14:anchorId="34C7F61D" wp14:editId="4D3823D0">
+          <wp:inline distT="0" distB="0" distL="0" distR="0" wp14:anchorId="34C7F61D" wp14:editId="307FCC76">
             <wp:extent cx="5514680" cy="2743200"/>
             <wp:effectExtent l="0" t="0" r="0" b="0"/>
             <wp:docPr id="2111271191" name="Imagen 1"/>
@@ -1068,7 +1028,7 @@
     </w:p>
     <w:p>
       <w:pPr>
-        <w:pStyle w:val="ListParagraph"/>
+        <w:pStyle w:val="Prrafodelista"/>
         <w:numPr>
           <w:ilvl w:val="0"/>
           <w:numId w:val="8"/>
@@ -1097,27 +1057,7 @@
           <w:szCs w:val="24"/>
           <w:lang w:val="es-CO"/>
         </w:rPr>
-        <w:t>ncontramos nuevas palabras con funcionalidades diferentes, entre estas se destaca “</w:t>
-      </w:r>
-      <w:proofErr w:type="spellStart"/>
-      <w:r>
-        <w:rPr>
-          <w:rFonts w:ascii="Arial" w:hAnsi="Arial" w:cs="Arial"/>
-          <w:sz w:val="24"/>
-          <w:szCs w:val="24"/>
-          <w:lang w:val="es-CO"/>
-        </w:rPr>
-        <w:t>shiftOut</w:t>
-      </w:r>
-      <w:proofErr w:type="spellEnd"/>
-      <w:r>
-        <w:rPr>
-          <w:rFonts w:ascii="Arial" w:hAnsi="Arial" w:cs="Arial"/>
-          <w:sz w:val="24"/>
-          <w:szCs w:val="24"/>
-          <w:lang w:val="es-CO"/>
-        </w:rPr>
-        <w:t xml:space="preserve">”. Esta palabra se ve implementada a la hora de enviarle información a los integrados, </w:t>
+        <w:t xml:space="preserve">ncontramos nuevas palabras con funcionalidades diferentes, entre estas se destaca “shiftOut”. Esta palabra se ve implementada a la hora de enviarle información a los integrados, </w:t>
       </w:r>
       <w:r>
         <w:rPr>
@@ -1149,7 +1089,7 @@
     </w:p>
     <w:p>
       <w:pPr>
-        <w:pStyle w:val="ListParagraph"/>
+        <w:pStyle w:val="Prrafodelista"/>
         <w:numPr>
           <w:ilvl w:val="0"/>
           <w:numId w:val="8"/>
@@ -1178,78 +1118,7 @@
           <w:szCs w:val="24"/>
           <w:lang w:val="es-CO"/>
         </w:rPr>
-        <w:t xml:space="preserve">uvimos problemas a la hora de controlar los tiempos para las pausas de los patrones de las matrices, para esto utilizamos la función </w:t>
-      </w:r>
-      <w:proofErr w:type="spellStart"/>
-      <w:proofErr w:type="gramStart"/>
-      <w:r>
-        <w:rPr>
-          <w:rFonts w:ascii="Arial" w:hAnsi="Arial" w:cs="Arial"/>
-          <w:sz w:val="24"/>
-          <w:szCs w:val="24"/>
-          <w:lang w:val="es-CO"/>
-        </w:rPr>
-        <w:t>millis</w:t>
-      </w:r>
-      <w:proofErr w:type="spellEnd"/>
-      <w:r>
-        <w:rPr>
-          <w:rFonts w:ascii="Arial" w:hAnsi="Arial" w:cs="Arial"/>
-          <w:sz w:val="24"/>
-          <w:szCs w:val="24"/>
-          <w:lang w:val="es-CO"/>
-        </w:rPr>
-        <w:t>(</w:t>
-      </w:r>
-      <w:proofErr w:type="gramEnd"/>
-      <w:r>
-        <w:rPr>
-          <w:rFonts w:ascii="Arial" w:hAnsi="Arial" w:cs="Arial"/>
-          <w:sz w:val="24"/>
-          <w:szCs w:val="24"/>
-          <w:lang w:val="es-CO"/>
-        </w:rPr>
-        <w:t xml:space="preserve">), esta palabra nos permite contar el tiempo en milisegundos hasta 49 días guardándolos en una variable </w:t>
-      </w:r>
-      <w:proofErr w:type="spellStart"/>
-      <w:r>
-        <w:rPr>
-          <w:rFonts w:ascii="Arial" w:hAnsi="Arial" w:cs="Arial"/>
-          <w:sz w:val="24"/>
-          <w:szCs w:val="24"/>
-          <w:lang w:val="es-CO"/>
-        </w:rPr>
-        <w:t>unsigned</w:t>
-      </w:r>
-      <w:proofErr w:type="spellEnd"/>
-      <w:r>
-        <w:rPr>
-          <w:rFonts w:ascii="Arial" w:hAnsi="Arial" w:cs="Arial"/>
-          <w:sz w:val="24"/>
-          <w:szCs w:val="24"/>
-          <w:lang w:val="es-CO"/>
-        </w:rPr>
-        <w:t xml:space="preserve"> </w:t>
-      </w:r>
-      <w:proofErr w:type="spellStart"/>
-      <w:r>
-        <w:rPr>
-          <w:rFonts w:ascii="Arial" w:hAnsi="Arial" w:cs="Arial"/>
-          <w:sz w:val="24"/>
-          <w:szCs w:val="24"/>
-          <w:lang w:val="es-CO"/>
-        </w:rPr>
-        <w:t>long</w:t>
-      </w:r>
-      <w:proofErr w:type="spellEnd"/>
-      <w:r>
-        <w:rPr>
-          <w:rFonts w:ascii="Arial" w:hAnsi="Arial" w:cs="Arial"/>
-          <w:sz w:val="24"/>
-          <w:szCs w:val="24"/>
-          <w:lang w:val="es-CO"/>
-        </w:rPr>
-        <w:t xml:space="preserve">. Su implementación fue un poco compleja, pero sin embargo pudimos solucionar este problema. </w:t>
+        <w:t xml:space="preserve">uvimos problemas a la hora de controlar los tiempos para las pausas de los patrones de las matrices, para esto utilizamos la función millis(), esta palabra nos permite contar el tiempo en milisegundos hasta 49 días guardándolos en una variable unsigned long. Su implementación fue un poco compleja, pero sin embargo pudimos solucionar este problema. </w:t>
       </w:r>
       <w:r>
         <w:rPr>
@@ -1291,7 +1160,7 @@
     </w:p>
     <w:p>
       <w:pPr>
-        <w:pStyle w:val="ListParagraph"/>
+        <w:pStyle w:val="Prrafodelista"/>
         <w:numPr>
           <w:ilvl w:val="0"/>
           <w:numId w:val="8"/>
@@ -1361,7 +1230,7 @@
     </w:p>
     <w:p>
       <w:pPr>
-        <w:pStyle w:val="ListParagraph"/>
+        <w:pStyle w:val="Prrafodelista"/>
         <w:numPr>
           <w:ilvl w:val="0"/>
           <w:numId w:val="8"/>
@@ -1386,7 +1255,7 @@
     </w:p>
     <w:p>
       <w:pPr>
-        <w:pStyle w:val="ListParagraph"/>
+        <w:pStyle w:val="Prrafodelista"/>
         <w:numPr>
           <w:ilvl w:val="0"/>
           <w:numId w:val="8"/>
@@ -1420,7 +1289,7 @@
     </w:p>
     <w:p>
       <w:pPr>
-        <w:pStyle w:val="ListParagraph"/>
+        <w:pStyle w:val="Prrafodelista"/>
         <w:numPr>
           <w:ilvl w:val="0"/>
           <w:numId w:val="8"/>
@@ -1481,7 +1350,7 @@
     </w:p>
     <w:p>
       <w:pPr>
-        <w:pStyle w:val="ListParagraph"/>
+        <w:pStyle w:val="Prrafodelista"/>
         <w:numPr>
           <w:ilvl w:val="0"/>
           <w:numId w:val="9"/>
@@ -1528,7 +1397,7 @@
     </w:p>
     <w:p>
       <w:pPr>
-        <w:pStyle w:val="ListParagraph"/>
+        <w:pStyle w:val="Prrafodelista"/>
         <w:numPr>
           <w:ilvl w:val="0"/>
           <w:numId w:val="9"/>
@@ -1565,7 +1434,7 @@
     </w:p>
     <w:p>
       <w:pPr>
-        <w:pStyle w:val="ListParagraph"/>
+        <w:pStyle w:val="Prrafodelista"/>
         <w:numPr>
           <w:ilvl w:val="0"/>
           <w:numId w:val="9"/>
@@ -1612,7 +1481,7 @@
     </w:p>
     <w:p>
       <w:pPr>
-        <w:pStyle w:val="ListParagraph"/>
+        <w:pStyle w:val="Prrafodelista"/>
         <w:numPr>
           <w:ilvl w:val="0"/>
           <w:numId w:val="9"/>
@@ -1639,7 +1508,7 @@
     </w:p>
     <w:p>
       <w:pPr>
-        <w:pStyle w:val="ListParagraph"/>
+        <w:pStyle w:val="Prrafodelista"/>
         <w:numPr>
           <w:ilvl w:val="0"/>
           <w:numId w:val="9"/>
@@ -1687,7 +1556,7 @@
     </w:p>
     <w:p>
       <w:pPr>
-        <w:pStyle w:val="ListParagraph"/>
+        <w:pStyle w:val="Prrafodelista"/>
         <w:numPr>
           <w:ilvl w:val="0"/>
           <w:numId w:val="11"/>
@@ -1712,7 +1581,7 @@
     </w:p>
     <w:p>
       <w:pPr>
-        <w:pStyle w:val="ListParagraph"/>
+        <w:pStyle w:val="Prrafodelista"/>
         <w:numPr>
           <w:ilvl w:val="0"/>
           <w:numId w:val="11"/>
@@ -1737,7 +1606,7 @@
     </w:p>
     <w:p>
       <w:pPr>
-        <w:pStyle w:val="ListParagraph"/>
+        <w:pStyle w:val="Prrafodelista"/>
         <w:numPr>
           <w:ilvl w:val="0"/>
           <w:numId w:val="11"/>
@@ -1762,7 +1631,7 @@
     </w:p>
     <w:p>
       <w:pPr>
-        <w:pStyle w:val="ListParagraph"/>
+        <w:pStyle w:val="Prrafodelista"/>
         <w:numPr>
           <w:ilvl w:val="0"/>
           <w:numId w:val="11"/>
@@ -1783,6 +1652,390 @@
           <w:lang w:val="es-CO"/>
         </w:rPr>
         <w:t>Este patrón va a ser un patrón de nubes moviéndose de derecha a izquierda, empezamos las columnas en B11001100 y las filas en B00110011 y luego vamos modificando a B01100110 las columnas y las filas a B01100110</w:t>
+      </w:r>
+    </w:p>
+    <w:p>
+      <w:pPr>
+        <w:spacing w:line="276" w:lineRule="auto"/>
+        <w:rPr>
+          <w:rFonts w:ascii="Arial" w:hAnsi="Arial" w:cs="Arial"/>
+          <w:sz w:val="24"/>
+          <w:szCs w:val="24"/>
+          <w:lang w:val="es-CO"/>
+        </w:rPr>
+      </w:pPr>
+    </w:p>
+    <w:p>
+      <w:pPr>
+        <w:spacing w:line="276" w:lineRule="auto"/>
+        <w:rPr>
+          <w:rFonts w:ascii="Arial" w:hAnsi="Arial" w:cs="Arial"/>
+          <w:sz w:val="24"/>
+          <w:szCs w:val="24"/>
+          <w:lang w:val="es-CO"/>
+        </w:rPr>
+      </w:pPr>
+    </w:p>
+    <w:p>
+      <w:pPr>
+        <w:spacing w:line="276" w:lineRule="auto"/>
+        <w:rPr>
+          <w:rFonts w:ascii="Arial" w:hAnsi="Arial" w:cs="Arial"/>
+          <w:sz w:val="24"/>
+          <w:szCs w:val="24"/>
+          <w:lang w:val="es-CO"/>
+        </w:rPr>
+      </w:pPr>
+    </w:p>
+    <w:p>
+      <w:pPr>
+        <w:spacing w:line="276" w:lineRule="auto"/>
+        <w:rPr>
+          <w:rFonts w:ascii="Arial" w:hAnsi="Arial" w:cs="Arial"/>
+          <w:sz w:val="24"/>
+          <w:szCs w:val="24"/>
+          <w:lang w:val="es-CO"/>
+        </w:rPr>
+      </w:pPr>
+    </w:p>
+    <w:p>
+      <w:pPr>
+        <w:spacing w:line="276" w:lineRule="auto"/>
+        <w:rPr>
+          <w:rFonts w:ascii="Arial" w:hAnsi="Arial" w:cs="Arial"/>
+          <w:b/>
+          <w:bCs/>
+          <w:sz w:val="48"/>
+          <w:szCs w:val="48"/>
+          <w:u w:val="single"/>
+          <w:lang w:val="es-CO"/>
+        </w:rPr>
+      </w:pPr>
+      <w:r>
+        <w:rPr>
+          <w:rFonts w:ascii="Arial" w:hAnsi="Arial" w:cs="Arial"/>
+          <w:b/>
+          <w:bCs/>
+          <w:sz w:val="48"/>
+          <w:szCs w:val="48"/>
+          <w:u w:val="single"/>
+          <w:lang w:val="es-CO"/>
+        </w:rPr>
+        <w:t>Funciones del programa</w:t>
+      </w:r>
+    </w:p>
+    <w:p>
+      <w:pPr>
+        <w:spacing w:line="276" w:lineRule="auto"/>
+        <w:rPr>
+          <w:rFonts w:ascii="Arial" w:hAnsi="Arial" w:cs="Arial"/>
+          <w:b/>
+          <w:bCs/>
+          <w:sz w:val="24"/>
+          <w:szCs w:val="24"/>
+          <w:u w:val="single"/>
+          <w:lang w:val="es-CO"/>
+        </w:rPr>
+      </w:pPr>
+      <w:r>
+        <w:rPr>
+          <w:rFonts w:ascii="Arial" w:hAnsi="Arial" w:cs="Arial"/>
+          <w:b/>
+          <w:bCs/>
+          <w:sz w:val="24"/>
+          <w:szCs w:val="24"/>
+          <w:u w:val="single"/>
+          <w:lang w:val="es-CO"/>
+        </w:rPr>
+        <w:t>Verificación()</w:t>
+      </w:r>
+    </w:p>
+    <w:p>
+      <w:pPr>
+        <w:spacing w:line="276" w:lineRule="auto"/>
+        <w:rPr>
+          <w:rFonts w:ascii="Arial" w:hAnsi="Arial" w:cs="Arial"/>
+          <w:b/>
+          <w:bCs/>
+          <w:sz w:val="24"/>
+          <w:szCs w:val="24"/>
+          <w:lang w:val="es-CO"/>
+        </w:rPr>
+      </w:pPr>
+      <w:r>
+        <w:rPr>
+          <w:rFonts w:ascii="Arial" w:hAnsi="Arial" w:cs="Arial"/>
+          <w:b/>
+          <w:bCs/>
+          <w:sz w:val="24"/>
+          <w:szCs w:val="24"/>
+          <w:lang w:val="es-CO"/>
+        </w:rPr>
+        <w:t>Función void sin parámetros que muestra la matriz de leds totalmente encendida durante 2 repeticiones (una vez prendida y otra apagada seria 1 repetición) cada repetición de 1 segundo de duración</w:t>
+      </w:r>
+    </w:p>
+    <w:p>
+      <w:pPr>
+        <w:spacing w:line="276" w:lineRule="auto"/>
+        <w:rPr>
+          <w:rFonts w:ascii="Arial" w:hAnsi="Arial" w:cs="Arial"/>
+          <w:b/>
+          <w:bCs/>
+          <w:sz w:val="24"/>
+          <w:szCs w:val="24"/>
+          <w:u w:val="single"/>
+          <w:lang w:val="es-CO"/>
+        </w:rPr>
+      </w:pPr>
+      <w:r>
+        <w:rPr>
+          <w:rFonts w:ascii="Arial" w:hAnsi="Arial" w:cs="Arial"/>
+          <w:b/>
+          <w:bCs/>
+          <w:sz w:val="24"/>
+          <w:szCs w:val="24"/>
+          <w:u w:val="single"/>
+          <w:lang w:val="es-CO"/>
+        </w:rPr>
+        <w:t>Mostrador()</w:t>
+      </w:r>
+    </w:p>
+    <w:p>
+      <w:pPr>
+        <w:spacing w:line="276" w:lineRule="auto"/>
+        <w:rPr>
+          <w:rFonts w:ascii="Arial" w:hAnsi="Arial" w:cs="Arial"/>
+          <w:b/>
+          <w:bCs/>
+          <w:sz w:val="24"/>
+          <w:szCs w:val="24"/>
+          <w:u w:val="single"/>
+          <w:lang w:val="es-CO"/>
+        </w:rPr>
+      </w:pPr>
+      <w:r>
+        <w:rPr>
+          <w:rFonts w:ascii="Arial" w:hAnsi="Arial" w:cs="Arial"/>
+          <w:b/>
+          <w:bCs/>
+          <w:sz w:val="24"/>
+          <w:szCs w:val="24"/>
+          <w:u w:val="single"/>
+          <w:lang w:val="es-CO"/>
+        </w:rPr>
+        <w:t>Función void que recibe un puntero a una función como argumento, su finalidad es mostrar cualquier patrón de matriz en intervalos de tiempo de encendido y apagado, y también controlar sus repeticiones, las cuales son ingresadas por pantalla por el usuario</w:t>
+      </w:r>
+    </w:p>
+    <w:p>
+      <w:pPr>
+        <w:spacing w:line="276" w:lineRule="auto"/>
+        <w:rPr>
+          <w:rFonts w:ascii="Arial" w:hAnsi="Arial" w:cs="Arial"/>
+          <w:b/>
+          <w:bCs/>
+          <w:sz w:val="24"/>
+          <w:szCs w:val="24"/>
+          <w:u w:val="single"/>
+          <w:lang w:val="es-CO"/>
+        </w:rPr>
+      </w:pPr>
+      <w:r>
+        <w:rPr>
+          <w:rFonts w:ascii="Arial" w:hAnsi="Arial" w:cs="Arial"/>
+          <w:b/>
+          <w:bCs/>
+          <w:sz w:val="24"/>
+          <w:szCs w:val="24"/>
+          <w:u w:val="single"/>
+          <w:lang w:val="es-CO"/>
+        </w:rPr>
+        <w:lastRenderedPageBreak/>
+        <w:t>Publik()</w:t>
+      </w:r>
+    </w:p>
+    <w:p>
+      <w:pPr>
+        <w:spacing w:line="276" w:lineRule="auto"/>
+        <w:rPr>
+          <w:rFonts w:ascii="Arial" w:hAnsi="Arial" w:cs="Arial"/>
+          <w:b/>
+          <w:bCs/>
+          <w:sz w:val="24"/>
+          <w:szCs w:val="24"/>
+          <w:u w:val="single"/>
+          <w:lang w:val="es-CO"/>
+        </w:rPr>
+      </w:pPr>
+      <w:r>
+        <w:rPr>
+          <w:rFonts w:ascii="Arial" w:hAnsi="Arial" w:cs="Arial"/>
+          <w:b/>
+          <w:bCs/>
+          <w:sz w:val="24"/>
+          <w:szCs w:val="24"/>
+          <w:u w:val="single"/>
+          <w:lang w:val="es-CO"/>
+        </w:rPr>
+        <w:t>Función void sin parámetros que muestra el menú de interacion con el usuario, facilitando el uso del programa</w:t>
+      </w:r>
+    </w:p>
+    <w:p>
+      <w:pPr>
+        <w:spacing w:line="276" w:lineRule="auto"/>
+        <w:rPr>
+          <w:rFonts w:ascii="Arial" w:hAnsi="Arial" w:cs="Arial"/>
+          <w:b/>
+          <w:bCs/>
+          <w:color w:val="FF0000"/>
+          <w:sz w:val="24"/>
+          <w:szCs w:val="24"/>
+          <w:u w:val="single"/>
+          <w:lang w:val="es-CO"/>
+        </w:rPr>
+      </w:pPr>
+      <w:r>
+        <w:rPr>
+          <w:rFonts w:ascii="Arial" w:hAnsi="Arial" w:cs="Arial"/>
+          <w:b/>
+          <w:bCs/>
+          <w:color w:val="FF0000"/>
+          <w:sz w:val="24"/>
+          <w:szCs w:val="24"/>
+          <w:u w:val="single"/>
+          <w:lang w:val="es-CO"/>
+        </w:rPr>
+        <w:t>Ponga sus funciones</w:t>
+      </w:r>
+    </w:p>
+    <w:p>
+      <w:pPr>
+        <w:spacing w:line="276" w:lineRule="auto"/>
+        <w:rPr>
+          <w:rFonts w:ascii="Arial" w:hAnsi="Arial" w:cs="Arial"/>
+          <w:b/>
+          <w:bCs/>
+          <w:sz w:val="24"/>
+          <w:szCs w:val="24"/>
+          <w:u w:val="single"/>
+          <w:lang w:val="es-CO"/>
+        </w:rPr>
+      </w:pPr>
+    </w:p>
+    <w:p>
+      <w:pPr>
+        <w:spacing w:line="276" w:lineRule="auto"/>
+        <w:rPr>
+          <w:rFonts w:ascii="Arial" w:hAnsi="Arial" w:cs="Arial"/>
+          <w:b/>
+          <w:bCs/>
+          <w:sz w:val="48"/>
+          <w:szCs w:val="48"/>
+          <w:u w:val="single"/>
+          <w:lang w:val="es-CO"/>
+        </w:rPr>
+      </w:pPr>
+      <w:r>
+        <w:rPr>
+          <w:rFonts w:ascii="Arial" w:hAnsi="Arial" w:cs="Arial"/>
+          <w:b/>
+          <w:bCs/>
+          <w:sz w:val="48"/>
+          <w:szCs w:val="48"/>
+          <w:u w:val="single"/>
+          <w:lang w:val="es-CO"/>
+        </w:rPr>
+        <w:t>Diagrama del desarrollo</w:t>
+      </w:r>
+    </w:p>
+    <w:p>
+      <w:pPr>
+        <w:spacing w:line="276" w:lineRule="auto"/>
+        <w:rPr>
+          <w:rFonts w:ascii="Arial" w:hAnsi="Arial" w:cs="Arial"/>
+          <w:b/>
+          <w:bCs/>
+          <w:sz w:val="24"/>
+          <w:szCs w:val="24"/>
+          <w:lang w:val="es-CO"/>
+        </w:rPr>
+      </w:pPr>
+    </w:p>
+    <w:p>
+      <w:pPr>
+        <w:spacing w:line="276" w:lineRule="auto"/>
+        <w:rPr>
+          <w:rFonts w:ascii="Arial" w:hAnsi="Arial" w:cs="Arial"/>
+          <w:b/>
+          <w:bCs/>
+          <w:sz w:val="24"/>
+          <w:szCs w:val="24"/>
+          <w:lang w:val="es-CO"/>
+        </w:rPr>
+      </w:pPr>
+    </w:p>
+    <w:p>
+      <w:pPr>
+        <w:spacing w:line="276" w:lineRule="auto"/>
+        <w:rPr>
+          <w:rFonts w:ascii="Arial" w:hAnsi="Arial" w:cs="Arial"/>
+          <w:b/>
+          <w:bCs/>
+          <w:sz w:val="24"/>
+          <w:szCs w:val="24"/>
+          <w:lang w:val="es-CO"/>
+        </w:rPr>
+      </w:pPr>
+      <w:r>
+        <w:rPr>
+          <w:rFonts w:ascii="Arial" w:hAnsi="Arial" w:cs="Arial"/>
+          <w:b/>
+          <w:bCs/>
+          <w:noProof/>
+          <w:sz w:val="24"/>
+          <w:szCs w:val="24"/>
+          <w:lang w:val="es-CO"/>
+        </w:rPr>
+        <w:drawing>
+          <wp:inline distT="0" distB="0" distL="0" distR="0" wp14:anchorId="2A88D5CA" wp14:editId="24068235">
+            <wp:extent cx="5943600" cy="4754245"/>
+            <wp:effectExtent l="0" t="0" r="0" b="8255"/>
+            <wp:docPr id="1803489408" name="Imagen 1"/>
+            <wp:cNvGraphicFramePr>
+              <a:graphicFrameLocks xmlns:a="http://schemas.openxmlformats.org/drawingml/2006/main" noChangeAspect="1"/>
+            </wp:cNvGraphicFramePr>
+            <a:graphic xmlns:a="http://schemas.openxmlformats.org/drawingml/2006/main">
+              <a:graphicData uri="http://schemas.openxmlformats.org/drawingml/2006/picture">
+                <pic:pic xmlns:pic="http://schemas.openxmlformats.org/drawingml/2006/picture">
+                  <pic:nvPicPr>
+                    <pic:cNvPr id="1803489408" name="Imagen 1803489408"/>
+                    <pic:cNvPicPr/>
+                  </pic:nvPicPr>
+                  <pic:blipFill>
+                    <a:blip r:embed="rId6" cstate="print">
+                      <a:extLst>
+                        <a:ext uri="{28A0092B-C50C-407E-A947-70E740481C1C}">
+                          <a14:useLocalDpi xmlns:a14="http://schemas.microsoft.com/office/drawing/2010/main" val="0"/>
+                        </a:ext>
+                      </a:extLst>
+                    </a:blip>
+                    <a:stretch>
+                      <a:fillRect/>
+                    </a:stretch>
+                  </pic:blipFill>
+                  <pic:spPr>
+                    <a:xfrm>
+                      <a:off x="0" y="0"/>
+                      <a:ext cx="5943600" cy="4754245"/>
+                    </a:xfrm>
+                    <a:prstGeom prst="rect">
+                      <a:avLst/>
+                    </a:prstGeom>
+                  </pic:spPr>
+                </pic:pic>
+              </a:graphicData>
+            </a:graphic>
+          </wp:inline>
+        </w:drawing>
       </w:r>
     </w:p>
     <w:sectPr>
@@ -3267,13 +3520,13 @@
     <w:name w:val="Normal"/>
     <w:qFormat/>
   </w:style>
-  <w:style w:type="character" w:default="1" w:styleId="DefaultParagraphFont">
+  <w:style w:type="character" w:default="1" w:styleId="Fuentedeprrafopredeter">
     <w:name w:val="Default Paragraph Font"/>
     <w:uiPriority w:val="1"/>
     <w:semiHidden/>
     <w:unhideWhenUsed/>
   </w:style>
-  <w:style w:type="table" w:default="1" w:styleId="TableNormal">
+  <w:style w:type="table" w:default="1" w:styleId="Tablanormal">
     <w:name w:val="Normal Table"/>
     <w:uiPriority w:val="99"/>
     <w:semiHidden/>
@@ -3288,13 +3541,13 @@
       </w:tblCellMar>
     </w:tblPr>
   </w:style>
-  <w:style w:type="numbering" w:default="1" w:styleId="NoList">
+  <w:style w:type="numbering" w:default="1" w:styleId="Sinlista">
     <w:name w:val="No List"/>
     <w:uiPriority w:val="99"/>
     <w:semiHidden/>
     <w:unhideWhenUsed/>
   </w:style>
-  <w:style w:type="paragraph" w:styleId="ListParagraph">
+  <w:style w:type="paragraph" w:styleId="Prrafodelista">
     <w:name w:val="List Paragraph"/>
     <w:basedOn w:val="Normal"/>
     <w:uiPriority w:val="34"/>

</xml_diff>